<commit_message>
fixed typo, added bullet points for 2020 stats
</commit_message>
<xml_diff>
--- a/ProjectSummary.docx
+++ b/ProjectSummary.docx
@@ -67,7 +67,25 @@
           <w:sz w:val="24"/>
           <w:szCs w:val="24"/>
         </w:rPr>
-        <w:t xml:space="preserve"> Python and the Jupyter Notebook web application along the lines with the</w:t>
+        <w:t xml:space="preserve"> Python and the </w:t>
+      </w:r>
+      <w:proofErr w:type="spellStart"/>
+      <w:r>
+        <w:rPr>
+          <w:rFonts w:ascii="Times New Roman" w:hAnsi="Times New Roman" w:cs="Times New Roman"/>
+          <w:sz w:val="24"/>
+          <w:szCs w:val="24"/>
+        </w:rPr>
+        <w:t>Jupyter</w:t>
+      </w:r>
+      <w:proofErr w:type="spellEnd"/>
+      <w:r>
+        <w:rPr>
+          <w:rFonts w:ascii="Times New Roman" w:hAnsi="Times New Roman" w:cs="Times New Roman"/>
+          <w:sz w:val="24"/>
+          <w:szCs w:val="24"/>
+        </w:rPr>
+        <w:t xml:space="preserve"> Notebook web application along the lines with the</w:t>
       </w:r>
       <w:r>
         <w:rPr>
@@ -495,7 +513,25 @@
           <w:sz w:val="24"/>
           <w:szCs w:val="24"/>
         </w:rPr>
-        <w:t>During the pre-processing step in developing my model, I wanted to achieve visual information about possible key features in determining an All NBA Selection in general for a better understanding of the data. Using matplotlib, I plotted every single feature of the dataset in contrast to the attribute All NBA. The two most significant features ended up being OWS and VORP illustrated by the driagrams below.</w:t>
+        <w:t xml:space="preserve">During the pre-processing step in developing my model, I wanted to achieve visual information about possible key features in determining an </w:t>
+      </w:r>
+      <w:proofErr w:type="spellStart"/>
+      <w:r>
+        <w:rPr>
+          <w:rFonts w:ascii="Times New Roman" w:hAnsi="Times New Roman" w:cs="Times New Roman"/>
+          <w:sz w:val="24"/>
+          <w:szCs w:val="24"/>
+        </w:rPr>
+        <w:t>All NBA</w:t>
+      </w:r>
+      <w:proofErr w:type="spellEnd"/>
+      <w:r>
+        <w:rPr>
+          <w:rFonts w:ascii="Times New Roman" w:hAnsi="Times New Roman" w:cs="Times New Roman"/>
+          <w:sz w:val="24"/>
+          <w:szCs w:val="24"/>
+        </w:rPr>
+        <w:t xml:space="preserve"> Selection in general for a better understanding of the data. Using matplotlib, I plotted every single feature of the dataset in contrast to the attribute All NBA. The two most significant features ended up being OWS and VORP illustrated by the diagrams below.</w:t>
       </w:r>
     </w:p>
     <w:p>
@@ -1789,17 +1825,7 @@
           <w:sz w:val="24"/>
           <w:szCs w:val="24"/>
         </w:rPr>
-        <w:t xml:space="preserve"> A</w:t>
-      </w:r>
-      <w:bookmarkStart w:id="0" w:name="_GoBack"/>
-      <w:bookmarkEnd w:id="0"/>
-      <w:r>
-        <w:rPr>
-          <w:rFonts w:ascii="Times New Roman" w:hAnsi="Times New Roman" w:cs="Times New Roman"/>
-          <w:sz w:val="24"/>
-          <w:szCs w:val="24"/>
-        </w:rPr>
-        <w:t>ll NBA Total Career</w:t>
+        <w:t xml:space="preserve"> All NBA Total Career</w:t>
       </w:r>
       <w:r>
         <w:rPr>
@@ -2587,8 +2613,18 @@
           <w:sz w:val="24"/>
           <w:szCs w:val="24"/>
         </w:rPr>
-        <w:t>Luka Doncic</w:t>
-      </w:r>
+        <w:t xml:space="preserve">Luka </w:t>
+      </w:r>
+      <w:proofErr w:type="spellStart"/>
+      <w:r>
+        <w:rPr>
+          <w:rFonts w:ascii="Times New Roman" w:hAnsi="Times New Roman" w:cs="Times New Roman"/>
+          <w:sz w:val="24"/>
+          <w:szCs w:val="24"/>
+        </w:rPr>
+        <w:t>Doncic</w:t>
+      </w:r>
+      <w:proofErr w:type="spellEnd"/>
       <w:r>
         <w:rPr>
           <w:rFonts w:ascii="Times New Roman" w:hAnsi="Times New Roman" w:cs="Times New Roman"/>
@@ -2767,7 +2803,159 @@
           <w:sz w:val="24"/>
           <w:szCs w:val="24"/>
         </w:rPr>
-        <w:t xml:space="preserve"> six, three, two, and zero.</w:t>
+        <w:t>:</w:t>
+      </w:r>
+      <w:bookmarkStart w:id="0" w:name="_GoBack"/>
+      <w:bookmarkEnd w:id="0"/>
+    </w:p>
+    <w:p>
+      <w:pPr>
+        <w:spacing w:line="360" w:lineRule="auto"/>
+        <w:rPr>
+          <w:rFonts w:ascii="Times New Roman" w:hAnsi="Times New Roman" w:cs="Times New Roman"/>
+          <w:sz w:val="24"/>
+          <w:szCs w:val="24"/>
+        </w:rPr>
+      </w:pPr>
+      <w:r>
+        <w:rPr>
+          <w:rFonts w:ascii="Times New Roman" w:hAnsi="Times New Roman" w:cs="Times New Roman"/>
+          <w:sz w:val="24"/>
+          <w:szCs w:val="24"/>
+        </w:rPr>
+        <w:t xml:space="preserve">Luka </w:t>
+      </w:r>
+      <w:proofErr w:type="spellStart"/>
+      <w:r>
+        <w:rPr>
+          <w:rFonts w:ascii="Times New Roman" w:hAnsi="Times New Roman" w:cs="Times New Roman"/>
+          <w:sz w:val="24"/>
+          <w:szCs w:val="24"/>
+        </w:rPr>
+        <w:t>Doncic</w:t>
+      </w:r>
+      <w:proofErr w:type="spellEnd"/>
+      <w:r>
+        <w:rPr>
+          <w:rFonts w:ascii="Times New Roman" w:hAnsi="Times New Roman" w:cs="Times New Roman"/>
+          <w:sz w:val="24"/>
+          <w:szCs w:val="24"/>
+        </w:rPr>
+        <w:t xml:space="preserve">: </w:t>
+      </w:r>
+      <w:r>
+        <w:rPr>
+          <w:rFonts w:ascii="Times New Roman" w:hAnsi="Times New Roman" w:cs="Times New Roman"/>
+          <w:b/>
+          <w:sz w:val="24"/>
+          <w:szCs w:val="24"/>
+        </w:rPr>
+        <w:t>6</w:t>
+      </w:r>
+    </w:p>
+    <w:p>
+      <w:pPr>
+        <w:spacing w:line="360" w:lineRule="auto"/>
+        <w:rPr>
+          <w:rFonts w:ascii="Times New Roman" w:hAnsi="Times New Roman" w:cs="Times New Roman"/>
+          <w:sz w:val="24"/>
+          <w:szCs w:val="24"/>
+        </w:rPr>
+      </w:pPr>
+      <w:r>
+        <w:rPr>
+          <w:rFonts w:ascii="Times New Roman" w:hAnsi="Times New Roman" w:cs="Times New Roman"/>
+          <w:sz w:val="24"/>
+          <w:szCs w:val="24"/>
+        </w:rPr>
+        <w:t>Karl-Anthony Towns</w:t>
+      </w:r>
+      <w:r>
+        <w:rPr>
+          <w:rFonts w:ascii="Times New Roman" w:hAnsi="Times New Roman" w:cs="Times New Roman"/>
+          <w:sz w:val="24"/>
+          <w:szCs w:val="24"/>
+        </w:rPr>
+        <w:t xml:space="preserve">: </w:t>
+      </w:r>
+      <w:r>
+        <w:rPr>
+          <w:rFonts w:ascii="Times New Roman" w:hAnsi="Times New Roman" w:cs="Times New Roman"/>
+          <w:b/>
+          <w:sz w:val="24"/>
+          <w:szCs w:val="24"/>
+        </w:rPr>
+        <w:t>3</w:t>
+      </w:r>
+    </w:p>
+    <w:p>
+      <w:pPr>
+        <w:spacing w:line="360" w:lineRule="auto"/>
+        <w:rPr>
+          <w:rFonts w:ascii="Times New Roman" w:hAnsi="Times New Roman" w:cs="Times New Roman"/>
+          <w:sz w:val="24"/>
+          <w:szCs w:val="24"/>
+        </w:rPr>
+      </w:pPr>
+      <w:r>
+        <w:rPr>
+          <w:rFonts w:ascii="Times New Roman" w:hAnsi="Times New Roman" w:cs="Times New Roman"/>
+          <w:sz w:val="24"/>
+          <w:szCs w:val="24"/>
+        </w:rPr>
+        <w:t>Kyrie Irving</w:t>
+      </w:r>
+      <w:r>
+        <w:rPr>
+          <w:rFonts w:ascii="Times New Roman" w:hAnsi="Times New Roman" w:cs="Times New Roman"/>
+          <w:sz w:val="24"/>
+          <w:szCs w:val="24"/>
+        </w:rPr>
+        <w:t xml:space="preserve">: </w:t>
+      </w:r>
+      <w:r>
+        <w:rPr>
+          <w:rFonts w:ascii="Times New Roman" w:hAnsi="Times New Roman" w:cs="Times New Roman"/>
+          <w:b/>
+          <w:sz w:val="24"/>
+          <w:szCs w:val="24"/>
+        </w:rPr>
+        <w:t>2</w:t>
+      </w:r>
+    </w:p>
+    <w:p>
+      <w:pPr>
+        <w:spacing w:line="360" w:lineRule="auto"/>
+        <w:rPr>
+          <w:rFonts w:ascii="Times New Roman" w:hAnsi="Times New Roman" w:cs="Times New Roman"/>
+          <w:sz w:val="24"/>
+          <w:szCs w:val="24"/>
+        </w:rPr>
+      </w:pPr>
+      <w:r>
+        <w:rPr>
+          <w:rFonts w:ascii="Times New Roman" w:hAnsi="Times New Roman" w:cs="Times New Roman"/>
+          <w:sz w:val="24"/>
+          <w:szCs w:val="24"/>
+        </w:rPr>
+        <w:t>Stephen Curry</w:t>
+      </w:r>
+      <w:r>
+        <w:rPr>
+          <w:rFonts w:ascii="Times New Roman" w:hAnsi="Times New Roman" w:cs="Times New Roman"/>
+          <w:sz w:val="24"/>
+          <w:szCs w:val="24"/>
+        </w:rPr>
+        <w:t xml:space="preserve">: </w:t>
+      </w:r>
+      <w:r>
+        <w:rPr>
+          <w:rFonts w:ascii="Times New Roman" w:hAnsi="Times New Roman" w:cs="Times New Roman"/>
+          <w:b/>
+          <w:sz w:val="24"/>
+          <w:szCs w:val="24"/>
+        </w:rPr>
+        <w:t>0</w:t>
       </w:r>
     </w:p>
     <w:p>
@@ -2823,7 +3011,25 @@
           <w:sz w:val="24"/>
           <w:szCs w:val="24"/>
         </w:rPr>
-        <w:t xml:space="preserve">Since the linear regressor already implies probability, the model predicts Luka Doncic to have the highest probability to receive the greatest number of All NBA Selections remaining </w:t>
+        <w:t xml:space="preserve">Since the linear regressor already implies probability, the model predicts Luka </w:t>
+      </w:r>
+      <w:proofErr w:type="spellStart"/>
+      <w:r>
+        <w:rPr>
+          <w:rFonts w:ascii="Times New Roman" w:hAnsi="Times New Roman" w:cs="Times New Roman"/>
+          <w:sz w:val="24"/>
+          <w:szCs w:val="24"/>
+        </w:rPr>
+        <w:t>Doncic</w:t>
+      </w:r>
+      <w:proofErr w:type="spellEnd"/>
+      <w:r>
+        <w:rPr>
+          <w:rFonts w:ascii="Times New Roman" w:hAnsi="Times New Roman" w:cs="Times New Roman"/>
+          <w:sz w:val="24"/>
+          <w:szCs w:val="24"/>
+        </w:rPr>
+        <w:t xml:space="preserve"> to have the highest probability to receive the greatest number of All NBA Selections remaining </w:t>
       </w:r>
       <w:r>
         <w:rPr>
@@ -2877,7 +3083,7 @@
       </w:pPr>
     </w:pPrDefault>
   </w:docDefaults>
-  <w:latentStyles w:defLockedState="0" w:defUIPriority="99" w:defSemiHidden="0" w:defUnhideWhenUsed="0" w:defQFormat="0" w:count="375">
+  <w:latentStyles w:defLockedState="0" w:defUIPriority="99" w:defSemiHidden="0" w:defUnhideWhenUsed="0" w:defQFormat="0" w:count="376">
     <w:lsdException w:name="Normal" w:uiPriority="0" w:qFormat="1"/>
     <w:lsdException w:name="heading 1" w:uiPriority="9" w:qFormat="1"/>
     <w:lsdException w:name="heading 2" w:semiHidden="1" w:uiPriority="9" w:unhideWhenUsed="1" w:qFormat="1"/>
@@ -2983,7 +3189,6 @@
     <w:lsdException w:name="HTML Sample" w:semiHidden="1" w:unhideWhenUsed="1"/>
     <w:lsdException w:name="HTML Typewriter" w:semiHidden="1" w:unhideWhenUsed="1"/>
     <w:lsdException w:name="HTML Variable" w:semiHidden="1" w:unhideWhenUsed="1"/>
-    <w:lsdException w:name="Normal Table" w:semiHidden="1" w:unhideWhenUsed="1"/>
     <w:lsdException w:name="annotation subject" w:semiHidden="1" w:unhideWhenUsed="1"/>
     <w:lsdException w:name="No List" w:semiHidden="1" w:unhideWhenUsed="1"/>
     <w:lsdException w:name="Outline List 1" w:semiHidden="1" w:unhideWhenUsed="1"/>
@@ -3030,10 +3235,8 @@
     <w:lsdException w:name="Table Subtle 2" w:semiHidden="1" w:unhideWhenUsed="1"/>
     <w:lsdException w:name="Table Web 1" w:semiHidden="1" w:unhideWhenUsed="1"/>
     <w:lsdException w:name="Table Web 2" w:semiHidden="1" w:unhideWhenUsed="1"/>
-    <w:lsdException w:name="Table Web 3" w:semiHidden="1" w:unhideWhenUsed="1"/>
     <w:lsdException w:name="Balloon Text" w:semiHidden="1" w:unhideWhenUsed="1"/>
     <w:lsdException w:name="Table Grid" w:uiPriority="39"/>
-    <w:lsdException w:name="Table Theme" w:semiHidden="1" w:unhideWhenUsed="1"/>
     <w:lsdException w:name="Placeholder Text" w:semiHidden="1"/>
     <w:lsdException w:name="No Spacing" w:uiPriority="1" w:qFormat="1"/>
     <w:lsdException w:name="Light Shading" w:uiPriority="60"/>
@@ -3253,18 +3456,19 @@
     <w:lsdException w:name="Smart Hyperlink" w:semiHidden="1" w:unhideWhenUsed="1"/>
     <w:lsdException w:name="Hashtag" w:semiHidden="1" w:unhideWhenUsed="1"/>
     <w:lsdException w:name="Unresolved Mention" w:semiHidden="1" w:unhideWhenUsed="1"/>
+    <w:lsdException w:name="Smart Link" w:semiHidden="1" w:unhideWhenUsed="1"/>
   </w:latentStyles>
-  <w:style w:type="paragraph" w:default="1" w:styleId="Normal">
+  <w:style w:type="paragraph" w:default="1" w:styleId="Standard">
     <w:name w:val="Normal"/>
     <w:qFormat/>
   </w:style>
-  <w:style w:type="character" w:default="1" w:styleId="DefaultParagraphFont">
+  <w:style w:type="character" w:default="1" w:styleId="Absatz-Standardschriftart">
     <w:name w:val="Default Paragraph Font"/>
     <w:uiPriority w:val="1"/>
     <w:semiHidden/>
     <w:unhideWhenUsed/>
   </w:style>
-  <w:style w:type="table" w:default="1" w:styleId="TableNormal">
+  <w:style w:type="table" w:default="1" w:styleId="NormaleTabelle">
     <w:name w:val="Normal Table"/>
     <w:uiPriority w:val="99"/>
     <w:semiHidden/>
@@ -3279,7 +3483,7 @@
       </w:tblCellMar>
     </w:tblPr>
   </w:style>
-  <w:style w:type="numbering" w:default="1" w:styleId="NoList">
+  <w:style w:type="numbering" w:default="1" w:styleId="KeineListe">
     <w:name w:val="No List"/>
     <w:uiPriority w:val="99"/>
     <w:semiHidden/>
@@ -3287,7 +3491,7 @@
   </w:style>
   <w:style w:type="character" w:styleId="Hyperlink">
     <w:name w:val="Hyperlink"/>
-    <w:basedOn w:val="DefaultParagraphFont"/>
+    <w:basedOn w:val="Absatz-Standardschriftart"/>
     <w:uiPriority w:val="99"/>
     <w:semiHidden/>
     <w:unhideWhenUsed/>

</xml_diff>